<commit_message>
Line chart: Source box should be 0.01 in height. The whole thing should be in a table like with the bar chart exactly. The font should be Calibri 9 with a line on the y axis side like bar chart.
</commit_message>
<xml_diff>
--- a/Branches/2.0/src/Word/Blocks/iResearch_(Line Chart).docx
+++ b/Branches/2.0/src/Word/Blocks/iResearch_(Line Chart).docx
@@ -4,107 +4,88 @@
   <w:body>
     <w:tbl>
       <w:tblPr>
-        <w:tblW w:w="5000" w:type="pct"/>
+        <w:tblW w:w="10350" w:type="dxa"/>
         <w:tblInd w:w="108" w:type="dxa"/>
-        <w:tblBorders>
-          <w:top w:val="single" w:sz="4" w:space="0" w:color="auto"/>
-          <w:left w:val="single" w:sz="4" w:space="0" w:color="auto"/>
-          <w:bottom w:val="single" w:sz="4" w:space="0" w:color="auto"/>
-          <w:right w:val="single" w:sz="4" w:space="0" w:color="auto"/>
-          <w:insideH w:val="single" w:sz="4" w:space="0" w:color="auto"/>
-          <w:insideV w:val="single" w:sz="4" w:space="0" w:color="auto"/>
-        </w:tblBorders>
-        <w:tblLook w:val="04A0"/>
+        <w:shd w:val="clear" w:color="auto" w:fill="FFFFFF" w:themeFill="background1"/>
+        <w:tblLayout w:type="fixed"/>
+        <w:tblLook w:val="01E0"/>
       </w:tblPr>
       <w:tblGrid>
-        <w:gridCol w:w="10383"/>
+        <w:gridCol w:w="10350"/>
       </w:tblGrid>
       <w:tr>
+        <w:trPr>
+          <w:trHeight w:val="144"/>
+        </w:trPr>
         <w:tc>
           <w:tcPr>
-            <w:tcW w:w="5000" w:type="pct"/>
+            <w:tcW w:w="10350" w:type="dxa"/>
             <w:tcBorders>
-              <w:top w:val="single" w:sz="6" w:space="0" w:color="396295"/>
-              <w:left w:val="nil"/>
-              <w:bottom w:val="single" w:sz="6" w:space="0" w:color="396295"/>
-              <w:right w:val="nil"/>
+              <w:top w:val="single" w:sz="6" w:space="0" w:color="396295" w:themeColor="accent6" w:themeShade="80"/>
+              <w:bottom w:val="single" w:sz="6" w:space="0" w:color="396295" w:themeColor="accent6" w:themeShade="80"/>
             </w:tcBorders>
+            <w:shd w:val="clear" w:color="auto" w:fill="FFFFFF" w:themeFill="background1"/>
+            <w:vAlign w:val="center"/>
           </w:tcPr>
           <w:p>
             <w:pPr>
               <w:pStyle w:val="iRPlaceholderTitle"/>
-              <w:rPr>
-                <w:vertAlign w:val="superscript"/>
-              </w:rPr>
             </w:pPr>
             <w:r>
-              <w:t>Chart</w:t>
-            </w:r>
-            <w:r>
-              <w:t xml:space="preserve"> Title</w:t>
+              <w:t>Chart Title</w:t>
             </w:r>
           </w:p>
         </w:tc>
       </w:tr>
-    </w:tbl>
-    <w:p>
-      <w:pPr>
-        <w:jc w:val="center"/>
-      </w:pPr>
-    </w:p>
-    <w:p>
-      <w:pPr>
-        <w:jc w:val="center"/>
-      </w:pPr>
-      <w:r>
-        <w:rPr>
-          <w:noProof/>
-        </w:rPr>
-        <w:drawing>
-          <wp:inline distT="0" distB="0" distL="0" distR="0">
-            <wp:extent cx="5486400" cy="3200400"/>
-            <wp:effectExtent l="0" t="0" r="0" b="0"/>
-            <wp:docPr id="2" name="Chart 1"/>
-            <wp:cNvGraphicFramePr/>
-            <a:graphic xmlns:a="http://schemas.openxmlformats.org/drawingml/2006/main">
-              <a:graphicData uri="http://schemas.openxmlformats.org/drawingml/2006/chart">
-                <c:chart xmlns:c="http://schemas.openxmlformats.org/drawingml/2006/chart" xmlns:r="http://schemas.openxmlformats.org/officeDocument/2006/relationships" r:id="rId8"/>
-              </a:graphicData>
-            </a:graphic>
-          </wp:inline>
-        </w:drawing>
-      </w:r>
-    </w:p>
-    <w:tbl>
-      <w:tblPr>
-        <w:tblW w:w="5000" w:type="pct"/>
-        <w:tblInd w:w="108" w:type="dxa"/>
-        <w:tblBorders>
-          <w:top w:val="single" w:sz="4" w:space="0" w:color="auto"/>
-          <w:left w:val="single" w:sz="4" w:space="0" w:color="auto"/>
-          <w:bottom w:val="single" w:sz="4" w:space="0" w:color="auto"/>
-          <w:right w:val="single" w:sz="4" w:space="0" w:color="auto"/>
-          <w:insideH w:val="single" w:sz="4" w:space="0" w:color="auto"/>
-          <w:insideV w:val="single" w:sz="4" w:space="0" w:color="auto"/>
-        </w:tblBorders>
-        <w:tblLook w:val="04A0"/>
-      </w:tblPr>
-      <w:tblGrid>
-        <w:gridCol w:w="10383"/>
-      </w:tblGrid>
       <w:tr>
         <w:trPr>
-          <w:trHeight w:val="327"/>
+          <w:trHeight w:val="3183"/>
         </w:trPr>
         <w:tc>
           <w:tcPr>
-            <w:tcW w:w="5000" w:type="pct"/>
+            <w:tcW w:w="10350" w:type="dxa"/>
             <w:tcBorders>
-              <w:top w:val="single" w:sz="6" w:space="0" w:color="396295"/>
-              <w:left w:val="nil"/>
-              <w:bottom w:val="nil"/>
-              <w:right w:val="nil"/>
+              <w:top w:val="single" w:sz="6" w:space="0" w:color="396295" w:themeColor="accent6" w:themeShade="80"/>
+              <w:bottom w:val="single" w:sz="6" w:space="0" w:color="396295" w:themeColor="accent6" w:themeShade="80"/>
             </w:tcBorders>
+            <w:shd w:val="clear" w:color="auto" w:fill="FFFFFF" w:themeFill="background1"/>
+          </w:tcPr>
+          <w:p>
+            <w:pPr>
+              <w:jc w:val="center"/>
+            </w:pPr>
+            <w:r>
+              <w:rPr>
+                <w:noProof/>
+              </w:rPr>
+              <w:drawing>
+                <wp:inline distT="0" distB="0" distL="0" distR="0">
+                  <wp:extent cx="5486400" cy="3200400"/>
+                  <wp:effectExtent l="0" t="0" r="0" b="0"/>
+                  <wp:docPr id="3" name="Chart 1"/>
+                  <wp:cNvGraphicFramePr/>
+                  <a:graphic xmlns:a="http://schemas.openxmlformats.org/drawingml/2006/main">
+                    <a:graphicData uri="http://schemas.openxmlformats.org/drawingml/2006/chart">
+                      <c:chart xmlns:c="http://schemas.openxmlformats.org/drawingml/2006/chart" xmlns:r="http://schemas.openxmlformats.org/officeDocument/2006/relationships" r:id="rId8"/>
+                    </a:graphicData>
+                  </a:graphic>
+                </wp:inline>
+              </w:drawing>
+            </w:r>
+          </w:p>
+        </w:tc>
+      </w:tr>
+      <w:tr>
+        <w:trPr>
+          <w:trHeight w:val="189"/>
+        </w:trPr>
+        <w:tc>
+          <w:tcPr>
+            <w:tcW w:w="10350" w:type="dxa"/>
+            <w:tcBorders>
+              <w:top w:val="single" w:sz="6" w:space="0" w:color="396295" w:themeColor="accent6" w:themeShade="80"/>
+            </w:tcBorders>
+            <w:shd w:val="clear" w:color="auto" w:fill="FFFFFF" w:themeFill="background1"/>
           </w:tcPr>
           <w:p>
             <w:pPr>
@@ -2233,36 +2214,31 @@
           <c:showVal val="1"/>
         </c:dLbls>
         <c:marker val="1"/>
-        <c:axId val="84101760"/>
-        <c:axId val="84304256"/>
+        <c:axId val="97983488"/>
+        <c:axId val="98571392"/>
       </c:lineChart>
       <c:catAx>
-        <c:axId val="84101760"/>
+        <c:axId val="97983488"/>
         <c:scaling>
           <c:orientation val="minMax"/>
         </c:scaling>
         <c:axPos val="b"/>
         <c:tickLblPos val="nextTo"/>
-        <c:crossAx val="84304256"/>
+        <c:crossAx val="98571392"/>
         <c:crosses val="autoZero"/>
         <c:auto val="1"/>
         <c:lblAlgn val="ctr"/>
         <c:lblOffset val="100"/>
       </c:catAx>
       <c:valAx>
-        <c:axId val="84304256"/>
+        <c:axId val="98571392"/>
         <c:scaling>
           <c:orientation val="minMax"/>
         </c:scaling>
         <c:axPos val="l"/>
         <c:numFmt formatCode="General" sourceLinked="1"/>
         <c:tickLblPos val="nextTo"/>
-        <c:spPr>
-          <a:ln>
-            <a:noFill/>
-          </a:ln>
-        </c:spPr>
-        <c:crossAx val="84101760"/>
+        <c:crossAx val="97983488"/>
         <c:crosses val="autoZero"/>
         <c:crossBetween val="between"/>
       </c:valAx>
@@ -2289,7 +2265,7 @@
     <a:lstStyle/>
     <a:p>
       <a:pPr>
-        <a:defRPr sz="800"/>
+        <a:defRPr sz="900"/>
       </a:pPr>
       <a:endParaRPr lang="en-US"/>
     </a:p>
@@ -2528,7 +2504,7 @@
 </file>
 
 <file path=customXml/itemProps1.xml><?xml version="1.0" encoding="utf-8"?>
-<ds:datastoreItem xmlns:ds="http://schemas.openxmlformats.org/officeDocument/2006/customXml" ds:itemID="{58D4FD40-83E6-472C-AFD0-7B314709771F}">
+<ds:datastoreItem xmlns:ds="http://schemas.openxmlformats.org/officeDocument/2006/customXml" ds:itemID="{A7DF1143-CB4B-42E0-89B8-050258457342}">
   <ds:schemaRefs>
     <ds:schemaRef ds:uri="http://schemas.openxmlformats.org/officeDocument/2006/bibliography"/>
   </ds:schemaRefs>

</xml_diff>